<commit_message>
Revise and finish Bluetooth v Wifi Regulation Document
</commit_message>
<xml_diff>
--- a/Cycle_Two/Bluetooth vs. Wifi Regulation Research.docx
+++ b/Cycle_Two/Bluetooth vs. Wifi Regulation Research.docx
@@ -7,14 +7,64 @@
         <w:contextualSpacing w:val="0"/>
         <w:rPr>
           <w:b w:val="1"/>
-        </w:rPr>
-      </w:pPr>
-      <w:r>
-        <w:rPr>
-          <w:b w:val="1"/>
-          <w:rtl w:val="0"/>
-        </w:rPr>
-        <w:t xml:space="preserve">What is considered protected health information?</w:t>
+          <w:i w:val="1"/>
+          <w:sz w:val="24"/>
+          <w:szCs w:val="24"/>
+        </w:rPr>
+      </w:pPr>
+      <w:r>
+        <w:rPr>
+          <w:b w:val="1"/>
+          <w:i w:val="1"/>
+          <w:sz w:val="24"/>
+          <w:szCs w:val="24"/>
+          <w:rtl w:val="0"/>
+        </w:rPr>
+        <w:t xml:space="preserve">Bluetooth vs. Wifi Regulation Research</w:t>
+      </w:r>
+    </w:p>
+    <w:p>
+      <w:pPr>
+        <w:contextualSpacing w:val="0"/>
+        <w:jc w:val="right"/>
+        <w:rPr>
+          <w:b w:val="1"/>
+        </w:rPr>
+      </w:pPr>
+      <w:r>
+        <w:rPr>
+          <w:b w:val="1"/>
+          <w:rtl w:val="0"/>
+        </w:rPr>
+        <w:t xml:space="preserve">Haeryn Kim, Lizbeth Leapo, and Deepthi Nacharaju</w:t>
+      </w:r>
+    </w:p>
+    <w:p>
+      <w:pPr>
+        <w:contextualSpacing w:val="0"/>
+        <w:rPr>
+          <w:b w:val="1"/>
+        </w:rPr>
+      </w:pPr>
+      <w:r>
+        <w:rPr>
+          <w:rtl w:val="0"/>
+        </w:rPr>
+      </w:r>
+    </w:p>
+    <w:p>
+      <w:pPr>
+        <w:contextualSpacing w:val="0"/>
+        <w:rPr>
+          <w:b w:val="1"/>
+        </w:rPr>
+      </w:pPr>
+      <w:r>
+        <w:rPr>
+          <w:b w:val="1"/>
+          <w:rtl w:val="0"/>
+        </w:rPr>
+        <w:t xml:space="preserve">What is considered Protected Health Information?</w:t>
       </w:r>
     </w:p>
     <w:p>
@@ -93,7 +143,7 @@
         <w:rPr>
           <w:rtl w:val="0"/>
         </w:rPr>
-        <w:t xml:space="preserve">individually identifiable health information that is: (i) Transmitted by electronic media; (ii) Maintained in electronic media; or (iii) Transmitted or maintained in any other form or medium.</w:t>
+        <w:t xml:space="preserve">individually identifiable health information that is: (i) Transmitted by electronic media; (ii) Maintained in electronic media; or (iii) Transmitted or maintained in any other form or medium. (HIPAA)</w:t>
       </w:r>
       <w:r>
         <w:rPr>
@@ -154,7 +204,7 @@
       <w:pPr>
         <w:contextualSpacing w:val="0"/>
         <w:rPr>
-          <w:b w:val="1"/>
+          <w:color w:val="333333"/>
         </w:rPr>
       </w:pPr>
       <w:r>
@@ -219,7 +269,7 @@
           <w:highlight w:val="white"/>
           <w:rtl w:val="0"/>
         </w:rPr>
-        <w:t xml:space="preserve">.” (Duke </w:t>
+        <w:t xml:space="preserve">.”</w:t>
       </w:r>
       <w:r>
         <w:rPr>
@@ -274,27 +324,79 @@
           <w:highlight w:val="white"/>
           <w:rtl w:val="0"/>
         </w:rPr>
-        <w:t xml:space="preserve">Bluetooth systems create a personal-area network (PAN), or piconet, that may fill a room or may encompass no more distance than that between the cell phone on a belt-clip and the headset on your head. Once a piconet is established, the members randomly hop frequencies in unison so they stay in touch with one another and avoid other piconets that may be operating in the same room. (Franklin and Layton) </w:t>
-      </w:r>
-    </w:p>
-    <w:p>
-      <w:pPr>
-        <w:contextualSpacing w:val="0"/>
-        <w:rPr>
-          <w:highlight w:val="white"/>
-        </w:rPr>
-      </w:pPr>
-      <w:r>
-        <w:rPr>
-          <w:rtl w:val="0"/>
-        </w:rPr>
-      </w:r>
-    </w:p>
-    <w:p>
-      <w:pPr>
-        <w:contextualSpacing w:val="0"/>
-        <w:rPr>
-          <w:b w:val="1"/>
+        <w:t xml:space="preserve">Bluetooth systems create a personal-area network (PAN), or piconet, that may fill a room or may encompass no more distance than that between the cell phone on a belt-clip and the headset on your head. Once a piconet is established, the members randomly hop frequencies in unison so they stay in touch with one another and avoid other piconets that may be operating in the same room. (Franklin and Layton)</w:t>
+      </w:r>
+    </w:p>
+    <w:p>
+      <w:pPr>
+        <w:contextualSpacing w:val="0"/>
+        <w:rPr>
+          <w:b w:val="1"/>
+        </w:rPr>
+      </w:pPr>
+      <w:r>
+        <w:rPr>
+          <w:rtl w:val="0"/>
+        </w:rPr>
+      </w:r>
+    </w:p>
+    <w:p>
+      <w:pPr>
+        <w:contextualSpacing w:val="0"/>
+        <w:rPr>
+          <w:b w:val="1"/>
+        </w:rPr>
+      </w:pPr>
+      <w:r>
+        <w:rPr>
+          <w:b w:val="1"/>
+          <w:rtl w:val="0"/>
+        </w:rPr>
+        <w:t xml:space="preserve">What kind of individually identifiable data are generated by Bluetooth?</w:t>
+      </w:r>
+    </w:p>
+    <w:p>
+      <w:pPr>
+        <w:contextualSpacing w:val="0"/>
+        <w:rPr>
+          <w:b w:val="1"/>
+        </w:rPr>
+      </w:pPr>
+      <w:r>
+        <w:rPr>
+          <w:highlight w:val="white"/>
+          <w:rtl w:val="0"/>
+        </w:rPr>
+        <w:t xml:space="preserve">In the case of our system, the signal detector (the bedside sensor) that detects patient input, that reads and transmits boolean data (True if a patient’s hand is near the sensor for more than five seconds) to a signal receiver (a servo motor) unit that is in the same room, within the range of Bluetooth. This data is not individually identifiable of the patient.</w:t>
+      </w:r>
+      <w:r>
+        <w:rPr>
+          <w:rtl w:val="0"/>
+        </w:rPr>
+      </w:r>
+    </w:p>
+    <w:p>
+      <w:pPr>
+        <w:contextualSpacing w:val="0"/>
+        <w:rPr>
+          <w:highlight w:val="white"/>
+        </w:rPr>
+      </w:pPr>
+      <w:r>
+        <w:rPr>
+          <w:rtl w:val="0"/>
+        </w:rPr>
+      </w:r>
+    </w:p>
+    <w:p>
+      <w:pPr>
+        <w:contextualSpacing w:val="0"/>
+        <w:rPr>
+          <w:rFonts w:ascii="Georgia" w:cs="Georgia" w:eastAsia="Georgia" w:hAnsi="Georgia"/>
+          <w:b w:val="1"/>
+          <w:color w:val="333333"/>
+          <w:sz w:val="24"/>
+          <w:szCs w:val="24"/>
         </w:rPr>
       </w:pPr>
       <w:r>
@@ -304,95 +406,75 @@
         </w:rPr>
         <w:t xml:space="preserve">How is information transmitted in Wifi?</w:t>
       </w:r>
-    </w:p>
-    <w:p>
-      <w:pPr>
-        <w:contextualSpacing w:val="0"/>
-        <w:rPr>
-          <w:b w:val="1"/>
-        </w:rPr>
-      </w:pPr>
-      <w:r>
-        <w:rPr>
-          <w:rtl w:val="0"/>
-        </w:rPr>
-      </w:r>
-    </w:p>
-    <w:p>
-      <w:pPr>
-        <w:contextualSpacing w:val="0"/>
-        <w:rPr>
-          <w:b w:val="1"/>
-        </w:rPr>
-      </w:pPr>
-      <w:r>
-        <w:rPr>
-          <w:b w:val="1"/>
-          <w:rtl w:val="0"/>
-        </w:rPr>
-        <w:t xml:space="preserve">What are the types of data generated by Bluetooth?</w:t>
-      </w:r>
-    </w:p>
-    <w:p>
-      <w:pPr>
-        <w:contextualSpacing w:val="0"/>
-        <w:rPr>
-          <w:b w:val="1"/>
-        </w:rPr>
-      </w:pPr>
-      <w:r>
-        <w:rPr>
-          <w:rtl w:val="0"/>
-        </w:rPr>
-      </w:r>
-    </w:p>
-    <w:p>
-      <w:pPr>
-        <w:contextualSpacing w:val="0"/>
-        <w:rPr>
-          <w:b w:val="1"/>
-        </w:rPr>
-      </w:pPr>
-      <w:r>
-        <w:rPr>
-          <w:rtl w:val="0"/>
-        </w:rPr>
-      </w:r>
-    </w:p>
-    <w:p>
-      <w:pPr>
-        <w:contextualSpacing w:val="0"/>
-        <w:rPr>
-          <w:b w:val="1"/>
-        </w:rPr>
-      </w:pPr>
-      <w:r>
-        <w:rPr>
-          <w:rtl w:val="0"/>
-        </w:rPr>
-      </w:r>
-    </w:p>
-    <w:p>
-      <w:pPr>
-        <w:contextualSpacing w:val="0"/>
-        <w:rPr>
-          <w:b w:val="1"/>
-        </w:rPr>
-      </w:pPr>
-      <w:r>
-        <w:rPr>
-          <w:b w:val="1"/>
-          <w:rtl w:val="0"/>
-        </w:rPr>
-        <w:t xml:space="preserve">What are the types of data generated by Wifi?</w:t>
-      </w:r>
-    </w:p>
-    <w:p>
-      <w:pPr>
-        <w:contextualSpacing w:val="0"/>
-        <w:rPr>
-          <w:b w:val="1"/>
-        </w:rPr>
+      <w:r>
+        <w:rPr>
+          <w:rtl w:val="0"/>
+        </w:rPr>
+      </w:r>
+    </w:p>
+    <w:p>
+      <w:pPr>
+        <w:contextualSpacing w:val="0"/>
+        <w:rPr>
+          <w:b w:val="1"/>
+        </w:rPr>
+      </w:pPr>
+      <w:r>
+        <w:rPr>
+          <w:rtl w:val="0"/>
+        </w:rPr>
+        <w:t xml:space="preserve">Data is transmitted over Wifi using the connection to the internet. Usually, there is a central node (a router) that acts as the interface between wired and wireless connections and manages communication between devices. This device also exchanges data packets between devices. It is called an Access Point (AP) or a router. A client, a mobile phone, laptop or workstation computer, connects to the AP. The client sends data packages to a router that is modulated using Orthogonal Frequency Division Modulation. These data packages are tagged with the physical address of the receiving device (MAC address) and it is sent to the atmosphere of the Mac ID of receiver; all of the devices in the range of the AP capture this package, but the only device with the specified Mac ID will be able to retrieve and process the data.</w:t>
+      </w:r>
+      <w:r>
+        <w:rPr>
+          <w:rtl w:val="0"/>
+        </w:rPr>
+      </w:r>
+    </w:p>
+    <w:p>
+      <w:pPr>
+        <w:contextualSpacing w:val="0"/>
+        <w:rPr>
+          <w:b w:val="1"/>
+        </w:rPr>
+      </w:pPr>
+      <w:r>
+        <w:rPr>
+          <w:rtl w:val="0"/>
+        </w:rPr>
+      </w:r>
+    </w:p>
+    <w:p>
+      <w:pPr>
+        <w:contextualSpacing w:val="0"/>
+        <w:rPr>
+          <w:b w:val="1"/>
+        </w:rPr>
+      </w:pPr>
+      <w:r>
+        <w:rPr>
+          <w:b w:val="1"/>
+          <w:rtl w:val="0"/>
+        </w:rPr>
+        <w:t xml:space="preserve">What kind of individually identifiable data are generated by Wifi?</w:t>
+      </w:r>
+    </w:p>
+    <w:p>
+      <w:pPr>
+        <w:contextualSpacing w:val="0"/>
+        <w:rPr/>
+      </w:pPr>
+      <w:r>
+        <w:rPr>
+          <w:rtl w:val="0"/>
+        </w:rPr>
+        <w:t xml:space="preserve">Similarly to Bluetooth, the data being transmitted is agnostic to the user so there is no individually identifiable data transmitted through Wifi between the devices. However, there necessarily will be information transmitted through the hospital Wifi and like any requests made through the internet, an exposed Mac/IP address of the devices. It is also easier to get hacked, since Wifi bandwidths are fixed and unlike Bluetooth, devices connected to the same Wifi network use the same frequencies.</w:t>
+      </w:r>
+    </w:p>
+    <w:p>
+      <w:pPr>
+        <w:contextualSpacing w:val="0"/>
+        <w:rPr/>
       </w:pPr>
       <w:r>
         <w:rPr>
@@ -424,7 +506,7 @@
         <w:rPr>
           <w:rtl w:val="0"/>
         </w:rPr>
-        <w:t xml:space="preserve">No. </w:t>
+        <w:t xml:space="preserve">No. The two devices that comprise our system will transmit signal from an IR sensor, that generates information agnostic to the user, to a signal receiver that does not either interface with Bluetooth or Wifi to interact with a remote controller button. This interaction is purely mechanical.</w:t>
       </w:r>
     </w:p>
     <w:p>
@@ -520,6 +602,19 @@
       <w:pPr>
         <w:contextualSpacing w:val="0"/>
         <w:rPr/>
+      </w:pPr>
+      <w:r>
+        <w:rPr>
+          <w:rtl w:val="0"/>
+        </w:rPr>
+      </w:r>
+    </w:p>
+    <w:p>
+      <w:pPr>
+        <w:contextualSpacing w:val="0"/>
+        <w:rPr>
+          <w:highlight w:val="white"/>
+        </w:rPr>
       </w:pPr>
       <w:r>
         <w:rPr>
@@ -557,6 +652,52 @@
           <w:rtl w:val="0"/>
         </w:rPr>
         <w:t xml:space="preserve">. Dec 2 2018.</w:t>
+      </w:r>
+    </w:p>
+    <w:p>
+      <w:pPr>
+        <w:contextualSpacing w:val="0"/>
+        <w:rPr>
+          <w:highlight w:val="white"/>
+        </w:rPr>
+      </w:pPr>
+      <w:r>
+        <w:rPr>
+          <w:rtl w:val="0"/>
+        </w:rPr>
+      </w:r>
+    </w:p>
+    <w:p>
+      <w:pPr>
+        <w:contextualSpacing w:val="0"/>
+        <w:rPr>
+          <w:highlight w:val="white"/>
+        </w:rPr>
+      </w:pPr>
+      <w:r>
+        <w:rPr>
+          <w:highlight w:val="white"/>
+          <w:rtl w:val="0"/>
+        </w:rPr>
+        <w:t xml:space="preserve">Syed, Amal. How does data get transmitted via Wifi? Quora. </w:t>
+      </w:r>
+      <w:hyperlink r:id="rId8">
+        <w:r>
+          <w:rPr>
+            <w:color w:val="1155cc"/>
+            <w:highlight w:val="white"/>
+            <w:u w:val="single"/>
+            <w:rtl w:val="0"/>
+          </w:rPr>
+          <w:t xml:space="preserve">https://www.quora.com/How-does-data-get-transferred-via-WiFi</w:t>
+        </w:r>
+      </w:hyperlink>
+      <w:r>
+        <w:rPr>
+          <w:highlight w:val="white"/>
+          <w:rtl w:val="0"/>
+        </w:rPr>
+        <w:t xml:space="preserve">. Dec 5 2018.</w:t>
       </w:r>
       <w:r>
         <w:rPr>

</xml_diff>